<commit_message>
documento dei requisiti finito
</commit_message>
<xml_diff>
--- a/doc/documento requisiti (1.1).docx
+++ b/doc/documento requisiti (1.1).docx
@@ -52,19 +52,30 @@
     </w:p>
     <w:p>
       <w:pPr>
+        <w:jc w:val="center"/>
+        <w:rPr>
+          <w:rFonts w:ascii="Abadi" w:hAnsi="Abadi" w:cs="Aldhabi"/>
+          <w:sz w:val="32"/>
+        </w:rPr>
+      </w:pPr>
+    </w:p>
+    <w:p>
+      <w:pPr>
         <w:pStyle w:val="Paragrafoelenco"/>
         <w:numPr>
           <w:ilvl w:val="0"/>
-          <w:numId w:val="2"/>
-        </w:numPr>
-        <w:rPr>
-          <w:rFonts w:cstheme="minorHAnsi"/>
-          <w:sz w:val="32"/>
-        </w:rPr>
-      </w:pPr>
-      <w:r>
-        <w:rPr>
-          <w:rFonts w:cstheme="minorHAnsi"/>
+          <w:numId w:val="6"/>
+        </w:numPr>
+        <w:rPr>
+          <w:rFonts w:cstheme="minorHAnsi"/>
+          <w:b/>
+          <w:sz w:val="32"/>
+        </w:rPr>
+      </w:pPr>
+      <w:r>
+        <w:rPr>
+          <w:rFonts w:cstheme="minorHAnsi"/>
+          <w:b/>
           <w:sz w:val="32"/>
         </w:rPr>
         <w:t>Requisiti funzionali:</w:t>
@@ -73,21 +84,45 @@
     <w:p>
       <w:pPr>
         <w:pStyle w:val="Paragrafoelenco"/>
+        <w:rPr>
+          <w:rFonts w:cstheme="minorHAnsi"/>
+          <w:b/>
+          <w:sz w:val="32"/>
+        </w:rPr>
+      </w:pPr>
+    </w:p>
+    <w:p>
+      <w:pPr>
+        <w:pStyle w:val="Paragrafoelenco"/>
         <w:numPr>
           <w:ilvl w:val="0"/>
-          <w:numId w:val="3"/>
-        </w:numPr>
-        <w:rPr>
-          <w:rFonts w:cstheme="minorHAnsi"/>
-          <w:sz w:val="32"/>
-        </w:rPr>
-      </w:pPr>
-      <w:r>
-        <w:rPr>
-          <w:rFonts w:cstheme="minorHAnsi"/>
-          <w:sz w:val="32"/>
-        </w:rPr>
-        <w:t>Il sistema offre un sistema di autenticazione</w:t>
+          <w:numId w:val="4"/>
+        </w:numPr>
+        <w:rPr>
+          <w:rFonts w:cstheme="minorHAnsi"/>
+          <w:sz w:val="32"/>
+        </w:rPr>
+      </w:pPr>
+      <w:r>
+        <w:rPr>
+          <w:rFonts w:cstheme="minorHAnsi"/>
+          <w:sz w:val="32"/>
+        </w:rPr>
+        <w:t xml:space="preserve">Il sistema offre un sistema di </w:t>
+      </w:r>
+      <w:r>
+        <w:rPr>
+          <w:rFonts w:cstheme="minorHAnsi"/>
+          <w:sz w:val="32"/>
+        </w:rPr>
+        <w:t xml:space="preserve">registrazione e </w:t>
+      </w:r>
+      <w:r>
+        <w:rPr>
+          <w:rFonts w:cstheme="minorHAnsi"/>
+          <w:sz w:val="32"/>
+        </w:rPr>
+        <w:t>autenticazione</w:t>
       </w:r>
     </w:p>
     <w:p>
@@ -95,39 +130,48 @@
         <w:pStyle w:val="Paragrafoelenco"/>
         <w:numPr>
           <w:ilvl w:val="0"/>
-          <w:numId w:val="3"/>
-        </w:numPr>
-        <w:rPr>
-          <w:rFonts w:cstheme="minorHAnsi"/>
-          <w:sz w:val="32"/>
-        </w:rPr>
-      </w:pPr>
-      <w:r>
-        <w:rPr>
-          <w:rFonts w:cstheme="minorHAnsi"/>
-          <w:sz w:val="32"/>
-        </w:rPr>
-        <w:t>Il sistema offre un sistema di acquisizione e caricamento per le pagine dei manoscritti</w:t>
-      </w:r>
+          <w:numId w:val="4"/>
+        </w:numPr>
+        <w:rPr>
+          <w:rFonts w:cstheme="minorHAnsi"/>
+          <w:sz w:val="32"/>
+        </w:rPr>
+      </w:pPr>
+      <w:r>
+        <w:rPr>
+          <w:rFonts w:cstheme="minorHAnsi"/>
+          <w:sz w:val="32"/>
+        </w:rPr>
+        <w:t xml:space="preserve">L’utente base può richiedere di diventare trascrittore tramite </w:t>
+      </w:r>
+      <w:proofErr w:type="spellStart"/>
+      <w:r>
+        <w:rPr>
+          <w:rFonts w:cstheme="minorHAnsi"/>
+          <w:sz w:val="32"/>
+        </w:rPr>
+        <w:t>form</w:t>
+      </w:r>
+      <w:proofErr w:type="spellEnd"/>
     </w:p>
     <w:p>
       <w:pPr>
         <w:pStyle w:val="Paragrafoelenco"/>
         <w:numPr>
           <w:ilvl w:val="0"/>
-          <w:numId w:val="3"/>
-        </w:numPr>
-        <w:rPr>
-          <w:rFonts w:cstheme="minorHAnsi"/>
-          <w:sz w:val="32"/>
-        </w:rPr>
-      </w:pPr>
-      <w:r>
-        <w:rPr>
-          <w:rFonts w:cstheme="minorHAnsi"/>
-          <w:sz w:val="32"/>
-        </w:rPr>
-        <w:t>Il sistema mantiene una coda delle pagine digitalizzate che sono in attesa di revisione</w:t>
+          <w:numId w:val="4"/>
+        </w:numPr>
+        <w:rPr>
+          <w:rFonts w:cstheme="minorHAnsi"/>
+          <w:sz w:val="32"/>
+        </w:rPr>
+      </w:pPr>
+      <w:r>
+        <w:rPr>
+          <w:rFonts w:cstheme="minorHAnsi"/>
+          <w:sz w:val="32"/>
+        </w:rPr>
+        <w:t>L’utente ha un profilo personale cui può accedere e modificare</w:t>
       </w:r>
     </w:p>
     <w:p>
@@ -135,26 +179,145 @@
         <w:pStyle w:val="Paragrafoelenco"/>
         <w:numPr>
           <w:ilvl w:val="0"/>
-          <w:numId w:val="3"/>
-        </w:numPr>
-        <w:rPr>
-          <w:rFonts w:cstheme="minorHAnsi"/>
-          <w:sz w:val="32"/>
-        </w:rPr>
-      </w:pPr>
-      <w:r>
-        <w:rPr>
-          <w:rFonts w:cstheme="minorHAnsi"/>
-          <w:sz w:val="32"/>
-        </w:rPr>
-        <w:t>Il sistema consente la ricer</w:t>
-      </w:r>
-      <w:r>
-        <w:rPr>
-          <w:rFonts w:cstheme="minorHAnsi"/>
-          <w:sz w:val="32"/>
-        </w:rPr>
-        <w:t>ca di opere per nome ed altri criteri di ricerca (come ad esempio la categoria)</w:t>
+          <w:numId w:val="4"/>
+        </w:numPr>
+        <w:rPr>
+          <w:rFonts w:cstheme="minorHAnsi"/>
+          <w:sz w:val="32"/>
+        </w:rPr>
+      </w:pPr>
+      <w:r>
+        <w:rPr>
+          <w:rFonts w:cstheme="minorHAnsi"/>
+          <w:sz w:val="32"/>
+        </w:rPr>
+        <w:t xml:space="preserve">Sottosistema </w:t>
+      </w:r>
+      <w:r>
+        <w:rPr>
+          <w:rFonts w:cstheme="minorHAnsi"/>
+          <w:i/>
+          <w:sz w:val="32"/>
+        </w:rPr>
+        <w:t>Viewer</w:t>
+      </w:r>
+      <w:r>
+        <w:rPr>
+          <w:rFonts w:cstheme="minorHAnsi"/>
+          <w:sz w:val="32"/>
+        </w:rPr>
+        <w:t>:</w:t>
+      </w:r>
+    </w:p>
+    <w:p>
+      <w:pPr>
+        <w:pStyle w:val="Paragrafoelenco"/>
+        <w:numPr>
+          <w:ilvl w:val="1"/>
+          <w:numId w:val="5"/>
+        </w:numPr>
+        <w:rPr>
+          <w:rFonts w:cstheme="minorHAnsi"/>
+          <w:sz w:val="32"/>
+        </w:rPr>
+      </w:pPr>
+      <w:r>
+        <w:rPr>
+          <w:rFonts w:cstheme="minorHAnsi"/>
+          <w:sz w:val="32"/>
+        </w:rPr>
+        <w:t>Ricerca di opere per nome e metadati (periodo, autore…)</w:t>
+      </w:r>
+    </w:p>
+    <w:p>
+      <w:pPr>
+        <w:pStyle w:val="Paragrafoelenco"/>
+        <w:numPr>
+          <w:ilvl w:val="1"/>
+          <w:numId w:val="5"/>
+        </w:numPr>
+        <w:rPr>
+          <w:rFonts w:cstheme="minorHAnsi"/>
+          <w:sz w:val="32"/>
+        </w:rPr>
+      </w:pPr>
+      <w:r>
+        <w:rPr>
+          <w:rFonts w:cstheme="minorHAnsi"/>
+          <w:sz w:val="32"/>
+        </w:rPr>
+        <w:t xml:space="preserve">Visualizzazione delle singole pagine dell’opera tramite </w:t>
+      </w:r>
+      <w:proofErr w:type="spellStart"/>
+      <w:r>
+        <w:rPr>
+          <w:rFonts w:cstheme="minorHAnsi"/>
+          <w:sz w:val="32"/>
+        </w:rPr>
+        <w:t>paginatore</w:t>
+      </w:r>
+      <w:proofErr w:type="spellEnd"/>
+      <w:r>
+        <w:rPr>
+          <w:rFonts w:cstheme="minorHAnsi"/>
+          <w:sz w:val="32"/>
+        </w:rPr>
+        <w:t xml:space="preserve"> (con scansione a sinistra e trascrizione a destra)</w:t>
+      </w:r>
+    </w:p>
+    <w:p>
+      <w:pPr>
+        <w:pStyle w:val="Paragrafoelenco"/>
+        <w:numPr>
+          <w:ilvl w:val="1"/>
+          <w:numId w:val="5"/>
+        </w:numPr>
+        <w:rPr>
+          <w:rFonts w:cstheme="minorHAnsi"/>
+          <w:sz w:val="32"/>
+        </w:rPr>
+      </w:pPr>
+      <w:r>
+        <w:rPr>
+          <w:rFonts w:cstheme="minorHAnsi"/>
+          <w:sz w:val="32"/>
+        </w:rPr>
+        <w:t>Ricerca all’interno di testo già trascritto</w:t>
+      </w:r>
+    </w:p>
+    <w:p>
+      <w:pPr>
+        <w:pStyle w:val="Paragrafoelenco"/>
+        <w:numPr>
+          <w:ilvl w:val="1"/>
+          <w:numId w:val="5"/>
+        </w:numPr>
+        <w:rPr>
+          <w:rFonts w:cstheme="minorHAnsi"/>
+          <w:sz w:val="32"/>
+        </w:rPr>
+      </w:pPr>
+      <w:r>
+        <w:rPr>
+          <w:rFonts w:cstheme="minorHAnsi"/>
+          <w:sz w:val="32"/>
+        </w:rPr>
+        <w:t>Download dell’opera (</w:t>
+      </w:r>
+      <w:r>
+        <w:rPr>
+          <w:rFonts w:cstheme="minorHAnsi"/>
+          <w:sz w:val="32"/>
+          <w:u w:val="single"/>
+        </w:rPr>
+        <w:t>richiede un permesso</w:t>
+      </w:r>
+      <w:r>
+        <w:rPr>
+          <w:rFonts w:cstheme="minorHAnsi"/>
+          <w:sz w:val="32"/>
+        </w:rPr>
+        <w:t>)</w:t>
       </w:r>
     </w:p>
     <w:p>
@@ -162,24 +325,728 @@
         <w:pStyle w:val="Paragrafoelenco"/>
         <w:numPr>
           <w:ilvl w:val="0"/>
-          <w:numId w:val="3"/>
-        </w:numPr>
-        <w:rPr>
-          <w:rFonts w:cstheme="minorHAnsi"/>
-          <w:sz w:val="32"/>
-        </w:rPr>
-      </w:pPr>
+          <w:numId w:val="5"/>
+        </w:numPr>
+        <w:rPr>
+          <w:rFonts w:cstheme="minorHAnsi"/>
+          <w:sz w:val="32"/>
+        </w:rPr>
+      </w:pPr>
+      <w:r>
+        <w:rPr>
+          <w:rFonts w:cstheme="minorHAnsi"/>
+          <w:sz w:val="32"/>
+        </w:rPr>
+        <w:t xml:space="preserve">Sottosistema </w:t>
+      </w:r>
+      <w:proofErr w:type="spellStart"/>
+      <w:r>
+        <w:rPr>
+          <w:rFonts w:cstheme="minorHAnsi"/>
+          <w:i/>
+          <w:sz w:val="32"/>
+        </w:rPr>
+        <w:t>Uploader</w:t>
+      </w:r>
+      <w:proofErr w:type="spellEnd"/>
+      <w:r>
+        <w:rPr>
+          <w:rFonts w:cstheme="minorHAnsi"/>
+          <w:i/>
+          <w:sz w:val="32"/>
+        </w:rPr>
+        <w:t>:</w:t>
+      </w:r>
+    </w:p>
+    <w:p>
+      <w:pPr>
+        <w:pStyle w:val="Paragrafoelenco"/>
+        <w:numPr>
+          <w:ilvl w:val="1"/>
+          <w:numId w:val="5"/>
+        </w:numPr>
+        <w:rPr>
+          <w:rFonts w:cstheme="minorHAnsi"/>
+          <w:sz w:val="32"/>
+        </w:rPr>
+      </w:pPr>
+      <w:r>
+        <w:rPr>
+          <w:rFonts w:cstheme="minorHAnsi"/>
+          <w:sz w:val="32"/>
+        </w:rPr>
+        <w:t>Acquisizione (digitalizzazione) e caricamento dei manoscritti sulla piattaforma</w:t>
+      </w:r>
+    </w:p>
+    <w:p>
+      <w:pPr>
+        <w:pStyle w:val="Paragrafoelenco"/>
+        <w:numPr>
+          <w:ilvl w:val="1"/>
+          <w:numId w:val="5"/>
+        </w:numPr>
+        <w:rPr>
+          <w:rFonts w:cstheme="minorHAnsi"/>
+          <w:sz w:val="32"/>
+        </w:rPr>
+      </w:pPr>
+      <w:r>
+        <w:rPr>
+          <w:rFonts w:cstheme="minorHAnsi"/>
+          <w:sz w:val="32"/>
+        </w:rPr>
+        <w:t xml:space="preserve">Associazione di metadati alle opere caricate </w:t>
+      </w:r>
+    </w:p>
+    <w:p>
+      <w:pPr>
+        <w:pStyle w:val="Paragrafoelenco"/>
+        <w:numPr>
+          <w:ilvl w:val="1"/>
+          <w:numId w:val="5"/>
+        </w:numPr>
+        <w:rPr>
+          <w:rFonts w:cstheme="minorHAnsi"/>
+          <w:sz w:val="32"/>
+        </w:rPr>
+      </w:pPr>
+      <w:r>
+        <w:rPr>
+          <w:rFonts w:cstheme="minorHAnsi"/>
+          <w:sz w:val="32"/>
+        </w:rPr>
+        <w:t>C</w:t>
+      </w:r>
+      <w:r>
+        <w:rPr>
+          <w:rFonts w:cstheme="minorHAnsi"/>
+          <w:sz w:val="32"/>
+        </w:rPr>
+        <w:t xml:space="preserve">oda </w:t>
+      </w:r>
+      <w:r>
+        <w:rPr>
+          <w:rFonts w:cstheme="minorHAnsi"/>
+          <w:sz w:val="32"/>
+        </w:rPr>
+        <w:t>per le</w:t>
+      </w:r>
+      <w:r>
+        <w:rPr>
+          <w:rFonts w:cstheme="minorHAnsi"/>
+          <w:sz w:val="32"/>
+        </w:rPr>
+        <w:t xml:space="preserve"> pagine </w:t>
+      </w:r>
+      <w:r>
+        <w:rPr>
+          <w:rFonts w:cstheme="minorHAnsi"/>
+          <w:sz w:val="32"/>
+        </w:rPr>
+        <w:t>acquisite</w:t>
+      </w:r>
+      <w:r>
+        <w:rPr>
+          <w:rFonts w:cstheme="minorHAnsi"/>
+          <w:sz w:val="32"/>
+        </w:rPr>
+        <w:t xml:space="preserve"> in attesa di revisione</w:t>
+      </w:r>
+    </w:p>
+    <w:p>
+      <w:pPr>
+        <w:pStyle w:val="Paragrafoelenco"/>
+        <w:numPr>
+          <w:ilvl w:val="1"/>
+          <w:numId w:val="5"/>
+        </w:numPr>
+        <w:rPr>
+          <w:rFonts w:cstheme="minorHAnsi"/>
+          <w:sz w:val="32"/>
+        </w:rPr>
+      </w:pPr>
+      <w:r>
+        <w:rPr>
+          <w:rFonts w:cstheme="minorHAnsi"/>
+          <w:sz w:val="32"/>
+        </w:rPr>
+        <w:t xml:space="preserve">Visuale in miniatura di tutte le pagine caricate per un’opera e primo piano della pagina corrente in un </w:t>
+      </w:r>
+      <w:proofErr w:type="spellStart"/>
+      <w:r>
+        <w:rPr>
+          <w:rFonts w:cstheme="minorHAnsi"/>
+          <w:sz w:val="32"/>
+        </w:rPr>
+        <w:t>paginatore</w:t>
+      </w:r>
+      <w:proofErr w:type="spellEnd"/>
+    </w:p>
+    <w:p>
+      <w:pPr>
+        <w:pStyle w:val="Paragrafoelenco"/>
+        <w:numPr>
+          <w:ilvl w:val="0"/>
+          <w:numId w:val="5"/>
+        </w:numPr>
+        <w:rPr>
+          <w:rFonts w:cstheme="minorHAnsi"/>
+          <w:sz w:val="32"/>
+        </w:rPr>
+      </w:pPr>
+      <w:r>
+        <w:rPr>
+          <w:rFonts w:cstheme="minorHAnsi"/>
+          <w:sz w:val="32"/>
+        </w:rPr>
+        <w:t xml:space="preserve"> Sottosistema </w:t>
+      </w:r>
+      <w:proofErr w:type="spellStart"/>
+      <w:r>
+        <w:rPr>
+          <w:rFonts w:cstheme="minorHAnsi"/>
+          <w:i/>
+          <w:sz w:val="32"/>
+        </w:rPr>
+        <w:t>Transcriber</w:t>
+      </w:r>
+      <w:proofErr w:type="spellEnd"/>
+      <w:r>
+        <w:rPr>
+          <w:rFonts w:cstheme="minorHAnsi"/>
+          <w:sz w:val="32"/>
+        </w:rPr>
+        <w:t>:</w:t>
+      </w:r>
+    </w:p>
+    <w:p>
+      <w:pPr>
+        <w:pStyle w:val="Paragrafoelenco"/>
+        <w:numPr>
+          <w:ilvl w:val="1"/>
+          <w:numId w:val="5"/>
+        </w:numPr>
+        <w:rPr>
+          <w:rFonts w:cstheme="minorHAnsi"/>
+          <w:sz w:val="32"/>
+        </w:rPr>
+      </w:pPr>
+      <w:r>
+        <w:rPr>
+          <w:rFonts w:cstheme="minorHAnsi"/>
+          <w:sz w:val="32"/>
+        </w:rPr>
+        <w:t>Selezione pagina da trascrivere tra quelle a cui si è assegnati</w:t>
+      </w:r>
+    </w:p>
+    <w:p>
+      <w:pPr>
+        <w:pStyle w:val="Paragrafoelenco"/>
+        <w:numPr>
+          <w:ilvl w:val="1"/>
+          <w:numId w:val="5"/>
+        </w:numPr>
+        <w:rPr>
+          <w:rFonts w:cstheme="minorHAnsi"/>
+          <w:sz w:val="32"/>
+        </w:rPr>
+      </w:pPr>
+      <w:r>
+        <w:rPr>
+          <w:rFonts w:cstheme="minorHAnsi"/>
+          <w:sz w:val="32"/>
+        </w:rPr>
+        <w:t xml:space="preserve">Trascrizione di una pagina tramite text editor TEI (Text </w:t>
+      </w:r>
+      <w:proofErr w:type="spellStart"/>
+      <w:r>
+        <w:rPr>
+          <w:rFonts w:cstheme="minorHAnsi"/>
+          <w:sz w:val="32"/>
+        </w:rPr>
+        <w:t>Encoding</w:t>
+      </w:r>
+      <w:proofErr w:type="spellEnd"/>
+      <w:r>
+        <w:rPr>
+          <w:rFonts w:cstheme="minorHAnsi"/>
+          <w:sz w:val="32"/>
+        </w:rPr>
+        <w:t xml:space="preserve"> </w:t>
+      </w:r>
+      <w:proofErr w:type="spellStart"/>
+      <w:r>
+        <w:rPr>
+          <w:rFonts w:cstheme="minorHAnsi"/>
+          <w:sz w:val="32"/>
+        </w:rPr>
+        <w:t>Initiative</w:t>
+      </w:r>
+      <w:proofErr w:type="spellEnd"/>
+      <w:r>
+        <w:rPr>
+          <w:rFonts w:cstheme="minorHAnsi"/>
+          <w:sz w:val="32"/>
+        </w:rPr>
+        <w:t>)</w:t>
+      </w:r>
+    </w:p>
+    <w:p>
+      <w:pPr>
+        <w:pStyle w:val="Paragrafoelenco"/>
+        <w:numPr>
+          <w:ilvl w:val="1"/>
+          <w:numId w:val="5"/>
+        </w:numPr>
+        <w:rPr>
+          <w:rFonts w:cstheme="minorHAnsi"/>
+          <w:sz w:val="32"/>
+        </w:rPr>
+      </w:pPr>
+      <w:r>
+        <w:rPr>
+          <w:rFonts w:cstheme="minorHAnsi"/>
+          <w:sz w:val="32"/>
+        </w:rPr>
+        <w:t>Più trascrittori possono collaborare su una stessa pagina (</w:t>
+      </w:r>
+      <w:r>
+        <w:rPr>
+          <w:rFonts w:cstheme="minorHAnsi"/>
+          <w:b/>
+          <w:sz w:val="32"/>
+        </w:rPr>
+        <w:t>Ambiente condiviso-&gt; gestione della concorrenza</w:t>
+      </w:r>
+      <w:r>
+        <w:rPr>
+          <w:rFonts w:cstheme="minorHAnsi"/>
+          <w:sz w:val="32"/>
+        </w:rPr>
+        <w:t>)</w:t>
+      </w:r>
+    </w:p>
+    <w:p>
+      <w:pPr>
+        <w:pStyle w:val="Paragrafoelenco"/>
+        <w:numPr>
+          <w:ilvl w:val="1"/>
+          <w:numId w:val="5"/>
+        </w:numPr>
+        <w:rPr>
+          <w:rFonts w:cstheme="minorHAnsi"/>
+          <w:sz w:val="32"/>
+        </w:rPr>
+      </w:pPr>
+      <w:r>
+        <w:rPr>
+          <w:rFonts w:cstheme="minorHAnsi"/>
+          <w:sz w:val="32"/>
+        </w:rPr>
+        <w:t>Le trascrizioni finite vengono messe in attesa per la revisione</w:t>
+      </w:r>
+      <w:r>
+        <w:rPr>
+          <w:rFonts w:cstheme="minorHAnsi"/>
+          <w:sz w:val="32"/>
+        </w:rPr>
+        <w:t xml:space="preserve"> da parte dei supervisori</w:t>
+      </w:r>
+    </w:p>
+    <w:p>
+      <w:pPr>
+        <w:pStyle w:val="Paragrafoelenco"/>
+        <w:numPr>
+          <w:ilvl w:val="0"/>
+          <w:numId w:val="5"/>
+        </w:numPr>
+        <w:rPr>
+          <w:rFonts w:cstheme="minorHAnsi"/>
+          <w:sz w:val="32"/>
+        </w:rPr>
+      </w:pPr>
+      <w:r>
+        <w:rPr>
+          <w:rFonts w:cstheme="minorHAnsi"/>
+          <w:sz w:val="32"/>
+        </w:rPr>
+        <w:t xml:space="preserve">Sottosistema </w:t>
+      </w:r>
+      <w:r>
+        <w:rPr>
+          <w:rFonts w:cstheme="minorHAnsi"/>
+          <w:i/>
+          <w:sz w:val="32"/>
+        </w:rPr>
+        <w:t>Manager</w:t>
+      </w:r>
+      <w:r>
+        <w:rPr>
+          <w:rFonts w:cstheme="minorHAnsi"/>
+          <w:sz w:val="32"/>
+        </w:rPr>
+        <w:t>:</w:t>
+      </w:r>
+    </w:p>
+    <w:p>
+      <w:pPr>
+        <w:pStyle w:val="Paragrafoelenco"/>
+        <w:numPr>
+          <w:ilvl w:val="1"/>
+          <w:numId w:val="5"/>
+        </w:numPr>
+        <w:rPr>
+          <w:rFonts w:cstheme="minorHAnsi"/>
+          <w:sz w:val="32"/>
+        </w:rPr>
+      </w:pPr>
+      <w:r>
+        <w:rPr>
+          <w:rFonts w:cstheme="minorHAnsi"/>
+          <w:sz w:val="32"/>
+        </w:rPr>
+        <w:t>Assegnazione di 1 o più immagini a 1 o più trascrittori</w:t>
+      </w:r>
+    </w:p>
+    <w:p>
+      <w:pPr>
+        <w:pStyle w:val="Paragrafoelenco"/>
+        <w:numPr>
+          <w:ilvl w:val="1"/>
+          <w:numId w:val="5"/>
+        </w:numPr>
+        <w:rPr>
+          <w:rFonts w:cstheme="minorHAnsi"/>
+          <w:sz w:val="32"/>
+        </w:rPr>
+      </w:pPr>
+      <w:r>
+        <w:rPr>
+          <w:rFonts w:cstheme="minorHAnsi"/>
+          <w:sz w:val="32"/>
+        </w:rPr>
+        <w:lastRenderedPageBreak/>
+        <w:t xml:space="preserve">Revisione delle trascrizioni concluse tramite </w:t>
+      </w:r>
+      <w:proofErr w:type="spellStart"/>
+      <w:r>
+        <w:rPr>
+          <w:rFonts w:cstheme="minorHAnsi"/>
+          <w:sz w:val="32"/>
+        </w:rPr>
+        <w:t>paginatore</w:t>
+      </w:r>
+      <w:proofErr w:type="spellEnd"/>
+      <w:r>
+        <w:rPr>
+          <w:rFonts w:cstheme="minorHAnsi"/>
+          <w:sz w:val="32"/>
+        </w:rPr>
+        <w:t xml:space="preserve"> (del tutto simile a quello per </w:t>
+      </w:r>
+      <w:r>
+        <w:rPr>
+          <w:rFonts w:cstheme="minorHAnsi"/>
+          <w:i/>
+          <w:sz w:val="32"/>
+        </w:rPr>
+        <w:t>Viewer</w:t>
+      </w:r>
+      <w:r>
+        <w:rPr>
+          <w:rFonts w:cstheme="minorHAnsi"/>
+          <w:sz w:val="32"/>
+        </w:rPr>
+        <w:t xml:space="preserve">): il revisore può decidere di rifiutare, </w:t>
+      </w:r>
+      <w:proofErr w:type="spellStart"/>
+      <w:r>
+        <w:rPr>
+          <w:rFonts w:cstheme="minorHAnsi"/>
+          <w:sz w:val="32"/>
+        </w:rPr>
+        <w:t>riassegnadola</w:t>
+      </w:r>
+      <w:proofErr w:type="spellEnd"/>
+      <w:r>
+        <w:rPr>
+          <w:rFonts w:cstheme="minorHAnsi"/>
+          <w:sz w:val="32"/>
+        </w:rPr>
+        <w:t xml:space="preserve"> ai trascrittori, oppure validare, anche applicando delle correzioni, una trascrizione</w:t>
+      </w:r>
+    </w:p>
+    <w:p>
+      <w:pPr>
+        <w:pStyle w:val="Paragrafoelenco"/>
+        <w:numPr>
+          <w:ilvl w:val="1"/>
+          <w:numId w:val="5"/>
+        </w:numPr>
+        <w:rPr>
+          <w:rFonts w:cstheme="minorHAnsi"/>
+          <w:sz w:val="32"/>
+        </w:rPr>
+      </w:pPr>
+      <w:r>
+        <w:rPr>
+          <w:rFonts w:cstheme="minorHAnsi"/>
+          <w:sz w:val="32"/>
+        </w:rPr>
+        <w:t>Pubblicazione delle opere e delle relative trascrizioni (opzionali, possono essere aggiunte in un secondo momento)</w:t>
+      </w:r>
+    </w:p>
+    <w:p>
+      <w:pPr>
+        <w:pStyle w:val="Paragrafoelenco"/>
+        <w:numPr>
+          <w:ilvl w:val="1"/>
+          <w:numId w:val="5"/>
+        </w:numPr>
+        <w:rPr>
+          <w:rFonts w:cstheme="minorHAnsi"/>
+          <w:sz w:val="32"/>
+        </w:rPr>
+      </w:pPr>
+      <w:r>
+        <w:rPr>
+          <w:rFonts w:cstheme="minorHAnsi"/>
+          <w:sz w:val="32"/>
+        </w:rPr>
+        <w:t xml:space="preserve">Gestione </w:t>
+      </w:r>
+      <w:r>
+        <w:rPr>
+          <w:rFonts w:cstheme="minorHAnsi"/>
+          <w:sz w:val="32"/>
+        </w:rPr>
+        <w:t>dei</w:t>
+      </w:r>
+      <w:r>
+        <w:rPr>
+          <w:rFonts w:cstheme="minorHAnsi"/>
+          <w:sz w:val="32"/>
+        </w:rPr>
+        <w:t xml:space="preserve"> trascrittori: </w:t>
+      </w:r>
+      <w:r>
+        <w:rPr>
+          <w:rFonts w:cstheme="minorHAnsi"/>
+          <w:sz w:val="32"/>
+        </w:rPr>
+        <w:t xml:space="preserve">approvazione di richieste di collaborazione e </w:t>
+      </w:r>
+      <w:r>
+        <w:rPr>
+          <w:rFonts w:cstheme="minorHAnsi"/>
+          <w:sz w:val="32"/>
+        </w:rPr>
+        <w:t>classifica</w:t>
+      </w:r>
+      <w:r>
+        <w:rPr>
+          <w:rFonts w:cstheme="minorHAnsi"/>
+          <w:sz w:val="32"/>
+        </w:rPr>
+        <w:t>zione</w:t>
+      </w:r>
+      <w:r>
+        <w:rPr>
+          <w:rFonts w:cstheme="minorHAnsi"/>
+          <w:sz w:val="32"/>
+        </w:rPr>
+        <w:t xml:space="preserve"> in base all’esperienza </w:t>
+      </w:r>
+      <w:r>
+        <w:rPr>
+          <w:rFonts w:cstheme="minorHAnsi"/>
+          <w:sz w:val="32"/>
+        </w:rPr>
+        <w:t>(</w:t>
+      </w:r>
+      <w:r>
+        <w:rPr>
+          <w:rFonts w:cstheme="minorHAnsi"/>
+          <w:sz w:val="32"/>
+        </w:rPr>
+        <w:t>con una scala che va da 1 a 5</w:t>
+      </w:r>
+      <w:r>
+        <w:rPr>
+          <w:rFonts w:cstheme="minorHAnsi"/>
+          <w:sz w:val="32"/>
+        </w:rPr>
+        <w:t>)</w:t>
+      </w:r>
+      <w:r>
+        <w:rPr>
+          <w:rFonts w:cstheme="minorHAnsi"/>
+          <w:sz w:val="32"/>
+        </w:rPr>
+        <w:t>.</w:t>
+      </w:r>
+    </w:p>
+    <w:p>
+      <w:pPr>
+        <w:pStyle w:val="Paragrafoelenco"/>
+        <w:numPr>
+          <w:ilvl w:val="1"/>
+          <w:numId w:val="5"/>
+        </w:numPr>
+        <w:rPr>
+          <w:rFonts w:cstheme="minorHAnsi"/>
+          <w:sz w:val="32"/>
+        </w:rPr>
+      </w:pPr>
+      <w:r>
+        <w:rPr>
+          <w:rFonts w:cstheme="minorHAnsi"/>
+          <w:sz w:val="32"/>
+        </w:rPr>
+        <w:t>Supervisione dell’acquisizione di opere: visualizzazione di una pagina digitalizzata, con l’opzione di approvare oppure rifiutare con un feedback</w:t>
+      </w:r>
+    </w:p>
+    <w:p>
+      <w:pPr>
+        <w:pStyle w:val="Paragrafoelenco"/>
+        <w:numPr>
+          <w:ilvl w:val="0"/>
+          <w:numId w:val="5"/>
+        </w:numPr>
+        <w:rPr>
+          <w:rFonts w:cstheme="minorHAnsi"/>
+          <w:sz w:val="32"/>
+        </w:rPr>
+      </w:pPr>
+      <w:r>
+        <w:rPr>
+          <w:rFonts w:cstheme="minorHAnsi"/>
+          <w:sz w:val="32"/>
+        </w:rPr>
+        <w:t xml:space="preserve">Sottosistema </w:t>
+      </w:r>
+      <w:r>
+        <w:rPr>
+          <w:rFonts w:cstheme="minorHAnsi"/>
+          <w:i/>
+          <w:sz w:val="32"/>
+        </w:rPr>
+        <w:t>Administrator</w:t>
+      </w:r>
+      <w:r>
+        <w:rPr>
+          <w:rFonts w:cstheme="minorHAnsi"/>
+          <w:sz w:val="32"/>
+        </w:rPr>
+        <w:t>:</w:t>
+      </w:r>
+    </w:p>
+    <w:p>
+      <w:pPr>
+        <w:pStyle w:val="Paragrafoelenco"/>
+        <w:numPr>
+          <w:ilvl w:val="1"/>
+          <w:numId w:val="5"/>
+        </w:numPr>
+        <w:rPr>
+          <w:rFonts w:cstheme="minorHAnsi"/>
+          <w:sz w:val="32"/>
+        </w:rPr>
+      </w:pPr>
+      <w:r>
+        <w:rPr>
+          <w:rFonts w:cstheme="minorHAnsi"/>
+          <w:sz w:val="32"/>
+        </w:rPr>
+        <w:t>Accesso in back-end al da</w:t>
+      </w:r>
+      <w:r>
+        <w:rPr>
+          <w:rFonts w:cstheme="minorHAnsi"/>
+          <w:sz w:val="32"/>
+        </w:rPr>
+        <w:t>tabase</w:t>
+      </w:r>
+    </w:p>
+    <w:p>
+      <w:pPr>
+        <w:pStyle w:val="Paragrafoelenco"/>
+        <w:numPr>
+          <w:ilvl w:val="1"/>
+          <w:numId w:val="5"/>
+        </w:numPr>
+        <w:rPr>
+          <w:rFonts w:cstheme="minorHAnsi"/>
+          <w:sz w:val="32"/>
+        </w:rPr>
+      </w:pPr>
+      <w:r>
+        <w:rPr>
+          <w:rFonts w:cstheme="minorHAnsi"/>
+          <w:sz w:val="32"/>
+        </w:rPr>
+        <w:t>Assegnazione, revoca e gestione dei ruoli all’interno della piattaforma</w:t>
+      </w:r>
+    </w:p>
+    <w:p>
+      <w:pPr>
+        <w:rPr>
+          <w:rFonts w:cstheme="minorHAnsi"/>
+          <w:sz w:val="32"/>
+        </w:rPr>
+      </w:pPr>
+    </w:p>
+    <w:p>
+      <w:pPr>
+        <w:pStyle w:val="Paragrafoelenco"/>
+        <w:numPr>
+          <w:ilvl w:val="0"/>
+          <w:numId w:val="6"/>
+        </w:numPr>
+        <w:rPr>
+          <w:rFonts w:cstheme="minorHAnsi"/>
+          <w:sz w:val="32"/>
+        </w:rPr>
+      </w:pPr>
+      <w:r>
+        <w:rPr>
+          <w:rFonts w:cstheme="minorHAnsi"/>
+          <w:b/>
+          <w:sz w:val="32"/>
+        </w:rPr>
+        <w:t>Requisiti non funzionali:</w:t>
+      </w:r>
+    </w:p>
+    <w:p>
+      <w:pPr>
+        <w:ind w:left="360"/>
+        <w:rPr>
+          <w:rFonts w:cstheme="minorHAnsi"/>
+          <w:sz w:val="32"/>
+        </w:rPr>
+      </w:pPr>
+    </w:p>
+    <w:p>
+      <w:pPr>
+        <w:pStyle w:val="Paragrafoelenco"/>
+        <w:numPr>
+          <w:ilvl w:val="0"/>
+          <w:numId w:val="8"/>
+        </w:numPr>
+        <w:rPr>
+          <w:rFonts w:cstheme="minorHAnsi"/>
+          <w:sz w:val="32"/>
+        </w:rPr>
+      </w:pPr>
+      <w:r>
+        <w:rPr>
+          <w:rFonts w:cstheme="minorHAnsi"/>
+          <w:sz w:val="32"/>
+        </w:rPr>
+        <w:t>Il sistema dovrà gestire un archivio di minimo 60000 pagine</w:t>
+      </w:r>
       <w:bookmarkStart w:id="0" w:name="_GoBack"/>
       <w:bookmarkEnd w:id="0"/>
-    </w:p>
-    <w:p>
-      <w:pPr>
-        <w:pStyle w:val="Paragrafoelenco"/>
-        <w:rPr>
-          <w:rFonts w:cstheme="minorHAnsi"/>
-          <w:sz w:val="32"/>
-        </w:rPr>
-      </w:pPr>
     </w:p>
     <w:sectPr>
       <w:pgSz w:w="11906" w:h="16838"/>
@@ -194,6 +1061,127 @@
 <file path=word/numbering.xml><?xml version="1.0" encoding="utf-8"?>
 <w:numbering xmlns:wpc="http://schemas.microsoft.com/office/word/2010/wordprocessingCanvas" xmlns:cx="http://schemas.microsoft.com/office/drawing/2014/chartex" xmlns:cx1="http://schemas.microsoft.com/office/drawing/2015/9/8/chartex" xmlns:cx2="http://schemas.microsoft.com/office/drawing/2015/10/21/chartex" xmlns:cx3="http://schemas.microsoft.com/office/drawing/2016/5/9/chartex" xmlns:cx4="http://schemas.microsoft.com/office/drawing/2016/5/10/chartex" xmlns:cx5="http://schemas.microsoft.com/office/drawing/2016/5/11/chartex" xmlns:cx6="http://schemas.microsoft.com/office/drawing/2016/5/12/chartex" xmlns:cx7="http://schemas.microsoft.com/office/drawing/2016/5/13/chartex" xmlns:cx8="http://schemas.microsoft.com/office/drawing/2016/5/14/chartex" xmlns:mc="http://schemas.openxmlformats.org/markup-compatibility/2006" xmlns:aink="http://schemas.microsoft.com/office/drawing/2016/ink" xmlns:am3d="http://schemas.microsoft.com/office/drawing/2017/model3d" xmlns:o="urn:schemas-microsoft-com:office:office" xmlns:r="http://schemas.openxmlformats.org/officeDocument/2006/relationships" xmlns:m="http://schemas.openxmlformats.org/officeDocument/2006/math" xmlns:v="urn:schemas-microsoft-com:vml" xmlns:wp14="http://schemas.microsoft.com/office/word/2010/wordprocessingDrawing" xmlns:wp="http://schemas.openxmlformats.org/drawingml/2006/wordprocessingDrawing" xmlns:w10="urn:schemas-microsoft-com:office:word" xmlns:w="http://schemas.openxmlformats.org/wordprocessingml/2006/main" xmlns:w14="http://schemas.microsoft.com/office/word/2010/wordml" xmlns:w15="http://schemas.microsoft.com/office/word/2012/wordml" xmlns:w16cid="http://schemas.microsoft.com/office/word/2016/wordml/cid" xmlns:w16se="http://schemas.microsoft.com/office/word/2015/wordml/symex" xmlns:wpg="http://schemas.microsoft.com/office/word/2010/wordprocessingGroup" xmlns:wpi="http://schemas.microsoft.com/office/word/2010/wordprocessingInk" xmlns:wne="http://schemas.microsoft.com/office/word/2006/wordml" xmlns:wps="http://schemas.microsoft.com/office/word/2010/wordprocessingShape" mc:Ignorable="w14 w15 w16se w16cid wp14">
   <w:abstractNum w:abstractNumId="0" w15:restartNumberingAfterBreak="0">
+    <w:nsid w:val="09D6190E"/>
+    <w:multiLevelType w:val="multilevel"/>
+    <w:tmpl w:val="25DA8412"/>
+    <w:lvl w:ilvl="0">
+      <w:start w:val="4"/>
+      <w:numFmt w:val="decimal"/>
+      <w:lvlText w:val="%1."/>
+      <w:lvlJc w:val="left"/>
+      <w:pPr>
+        <w:ind w:left="720" w:hanging="360"/>
+      </w:pPr>
+      <w:rPr>
+        <w:rFonts w:hint="default"/>
+      </w:rPr>
+    </w:lvl>
+    <w:lvl w:ilvl="1">
+      <w:start w:val="1"/>
+      <w:numFmt w:val="decimal"/>
+      <w:isLgl/>
+      <w:lvlText w:val="%1.%2."/>
+      <w:lvlJc w:val="left"/>
+      <w:pPr>
+        <w:ind w:left="1440" w:hanging="720"/>
+      </w:pPr>
+      <w:rPr>
+        <w:rFonts w:hint="default"/>
+      </w:rPr>
+    </w:lvl>
+    <w:lvl w:ilvl="2">
+      <w:start w:val="1"/>
+      <w:numFmt w:val="decimal"/>
+      <w:isLgl/>
+      <w:lvlText w:val="%1.%2.%3."/>
+      <w:lvlJc w:val="left"/>
+      <w:pPr>
+        <w:ind w:left="1800" w:hanging="720"/>
+      </w:pPr>
+      <w:rPr>
+        <w:rFonts w:hint="default"/>
+      </w:rPr>
+    </w:lvl>
+    <w:lvl w:ilvl="3">
+      <w:start w:val="1"/>
+      <w:numFmt w:val="decimal"/>
+      <w:isLgl/>
+      <w:lvlText w:val="%1.%2.%3.%4."/>
+      <w:lvlJc w:val="left"/>
+      <w:pPr>
+        <w:ind w:left="2520" w:hanging="1080"/>
+      </w:pPr>
+      <w:rPr>
+        <w:rFonts w:hint="default"/>
+      </w:rPr>
+    </w:lvl>
+    <w:lvl w:ilvl="4">
+      <w:start w:val="1"/>
+      <w:numFmt w:val="decimal"/>
+      <w:isLgl/>
+      <w:lvlText w:val="%1.%2.%3.%4.%5."/>
+      <w:lvlJc w:val="left"/>
+      <w:pPr>
+        <w:ind w:left="3240" w:hanging="1440"/>
+      </w:pPr>
+      <w:rPr>
+        <w:rFonts w:hint="default"/>
+      </w:rPr>
+    </w:lvl>
+    <w:lvl w:ilvl="5">
+      <w:start w:val="1"/>
+      <w:numFmt w:val="decimal"/>
+      <w:isLgl/>
+      <w:lvlText w:val="%1.%2.%3.%4.%5.%6."/>
+      <w:lvlJc w:val="left"/>
+      <w:pPr>
+        <w:ind w:left="3600" w:hanging="1440"/>
+      </w:pPr>
+      <w:rPr>
+        <w:rFonts w:hint="default"/>
+      </w:rPr>
+    </w:lvl>
+    <w:lvl w:ilvl="6">
+      <w:start w:val="1"/>
+      <w:numFmt w:val="decimal"/>
+      <w:isLgl/>
+      <w:lvlText w:val="%1.%2.%3.%4.%5.%6.%7."/>
+      <w:lvlJc w:val="left"/>
+      <w:pPr>
+        <w:ind w:left="4320" w:hanging="1800"/>
+      </w:pPr>
+      <w:rPr>
+        <w:rFonts w:hint="default"/>
+      </w:rPr>
+    </w:lvl>
+    <w:lvl w:ilvl="7">
+      <w:start w:val="1"/>
+      <w:numFmt w:val="decimal"/>
+      <w:isLgl/>
+      <w:lvlText w:val="%1.%2.%3.%4.%5.%6.%7.%8."/>
+      <w:lvlJc w:val="left"/>
+      <w:pPr>
+        <w:ind w:left="5040" w:hanging="2160"/>
+      </w:pPr>
+      <w:rPr>
+        <w:rFonts w:hint="default"/>
+      </w:rPr>
+    </w:lvl>
+    <w:lvl w:ilvl="8">
+      <w:start w:val="1"/>
+      <w:numFmt w:val="decimal"/>
+      <w:isLgl/>
+      <w:lvlText w:val="%1.%2.%3.%4.%5.%6.%7.%8.%9."/>
+      <w:lvlJc w:val="left"/>
+      <w:pPr>
+        <w:ind w:left="5760" w:hanging="2520"/>
+      </w:pPr>
+      <w:rPr>
+        <w:rFonts w:hint="default"/>
+      </w:rPr>
+    </w:lvl>
+  </w:abstractNum>
+  <w:abstractNum w:abstractNumId="1" w15:restartNumberingAfterBreak="0">
     <w:nsid w:val="25253CDE"/>
     <w:multiLevelType w:val="hybridMultilevel"/>
     <w:tmpl w:val="AF08581E"/>
@@ -305,7 +1293,232 @@
       </w:rPr>
     </w:lvl>
   </w:abstractNum>
-  <w:abstractNum w:abstractNumId="1" w15:restartNumberingAfterBreak="0">
+  <w:abstractNum w:abstractNumId="2" w15:restartNumberingAfterBreak="0">
+    <w:nsid w:val="2FD36195"/>
+    <w:multiLevelType w:val="hybridMultilevel"/>
+    <w:tmpl w:val="6C9C1A5C"/>
+    <w:lvl w:ilvl="0" w:tplc="20FCBC9E">
+      <w:numFmt w:val="bullet"/>
+      <w:lvlText w:val="-"/>
+      <w:lvlJc w:val="left"/>
+      <w:pPr>
+        <w:ind w:left="720" w:hanging="360"/>
+      </w:pPr>
+      <w:rPr>
+        <w:rFonts w:ascii="Calibri" w:eastAsiaTheme="minorHAnsi" w:hAnsi="Calibri" w:cs="Calibri" w:hint="default"/>
+      </w:rPr>
+    </w:lvl>
+    <w:lvl w:ilvl="1" w:tplc="04100003" w:tentative="1">
+      <w:start w:val="1"/>
+      <w:numFmt w:val="bullet"/>
+      <w:lvlText w:val="o"/>
+      <w:lvlJc w:val="left"/>
+      <w:pPr>
+        <w:ind w:left="1440" w:hanging="360"/>
+      </w:pPr>
+      <w:rPr>
+        <w:rFonts w:ascii="Courier New" w:hAnsi="Courier New" w:cs="Courier New" w:hint="default"/>
+      </w:rPr>
+    </w:lvl>
+    <w:lvl w:ilvl="2" w:tplc="04100005" w:tentative="1">
+      <w:start w:val="1"/>
+      <w:numFmt w:val="bullet"/>
+      <w:lvlText w:val=""/>
+      <w:lvlJc w:val="left"/>
+      <w:pPr>
+        <w:ind w:left="2160" w:hanging="360"/>
+      </w:pPr>
+      <w:rPr>
+        <w:rFonts w:ascii="Wingdings" w:hAnsi="Wingdings" w:hint="default"/>
+      </w:rPr>
+    </w:lvl>
+    <w:lvl w:ilvl="3" w:tplc="04100001" w:tentative="1">
+      <w:start w:val="1"/>
+      <w:numFmt w:val="bullet"/>
+      <w:lvlText w:val=""/>
+      <w:lvlJc w:val="left"/>
+      <w:pPr>
+        <w:ind w:left="2880" w:hanging="360"/>
+      </w:pPr>
+      <w:rPr>
+        <w:rFonts w:ascii="Symbol" w:hAnsi="Symbol" w:hint="default"/>
+      </w:rPr>
+    </w:lvl>
+    <w:lvl w:ilvl="4" w:tplc="04100003" w:tentative="1">
+      <w:start w:val="1"/>
+      <w:numFmt w:val="bullet"/>
+      <w:lvlText w:val="o"/>
+      <w:lvlJc w:val="left"/>
+      <w:pPr>
+        <w:ind w:left="3600" w:hanging="360"/>
+      </w:pPr>
+      <w:rPr>
+        <w:rFonts w:ascii="Courier New" w:hAnsi="Courier New" w:cs="Courier New" w:hint="default"/>
+      </w:rPr>
+    </w:lvl>
+    <w:lvl w:ilvl="5" w:tplc="04100005" w:tentative="1">
+      <w:start w:val="1"/>
+      <w:numFmt w:val="bullet"/>
+      <w:lvlText w:val=""/>
+      <w:lvlJc w:val="left"/>
+      <w:pPr>
+        <w:ind w:left="4320" w:hanging="360"/>
+      </w:pPr>
+      <w:rPr>
+        <w:rFonts w:ascii="Wingdings" w:hAnsi="Wingdings" w:hint="default"/>
+      </w:rPr>
+    </w:lvl>
+    <w:lvl w:ilvl="6" w:tplc="04100001" w:tentative="1">
+      <w:start w:val="1"/>
+      <w:numFmt w:val="bullet"/>
+      <w:lvlText w:val=""/>
+      <w:lvlJc w:val="left"/>
+      <w:pPr>
+        <w:ind w:left="5040" w:hanging="360"/>
+      </w:pPr>
+      <w:rPr>
+        <w:rFonts w:ascii="Symbol" w:hAnsi="Symbol" w:hint="default"/>
+      </w:rPr>
+    </w:lvl>
+    <w:lvl w:ilvl="7" w:tplc="04100003" w:tentative="1">
+      <w:start w:val="1"/>
+      <w:numFmt w:val="bullet"/>
+      <w:lvlText w:val="o"/>
+      <w:lvlJc w:val="left"/>
+      <w:pPr>
+        <w:ind w:left="5760" w:hanging="360"/>
+      </w:pPr>
+      <w:rPr>
+        <w:rFonts w:ascii="Courier New" w:hAnsi="Courier New" w:cs="Courier New" w:hint="default"/>
+      </w:rPr>
+    </w:lvl>
+    <w:lvl w:ilvl="8" w:tplc="04100005" w:tentative="1">
+      <w:start w:val="1"/>
+      <w:numFmt w:val="bullet"/>
+      <w:lvlText w:val=""/>
+      <w:lvlJc w:val="left"/>
+      <w:pPr>
+        <w:ind w:left="6480" w:hanging="360"/>
+      </w:pPr>
+      <w:rPr>
+        <w:rFonts w:ascii="Wingdings" w:hAnsi="Wingdings" w:hint="default"/>
+      </w:rPr>
+    </w:lvl>
+  </w:abstractNum>
+  <w:abstractNum w:abstractNumId="3" w15:restartNumberingAfterBreak="0">
+    <w:nsid w:val="50464445"/>
+    <w:multiLevelType w:val="hybridMultilevel"/>
+    <w:tmpl w:val="C416141E"/>
+    <w:lvl w:ilvl="0" w:tplc="C9BCB07A">
+      <w:start w:val="2"/>
+      <w:numFmt w:val="bullet"/>
+      <w:lvlText w:val=""/>
+      <w:lvlJc w:val="left"/>
+      <w:pPr>
+        <w:ind w:left="720" w:hanging="360"/>
+      </w:pPr>
+      <w:rPr>
+        <w:rFonts w:ascii="Wingdings" w:eastAsiaTheme="minorHAnsi" w:hAnsi="Wingdings" w:cstheme="minorHAnsi" w:hint="default"/>
+      </w:rPr>
+    </w:lvl>
+    <w:lvl w:ilvl="1" w:tplc="04100003" w:tentative="1">
+      <w:start w:val="1"/>
+      <w:numFmt w:val="bullet"/>
+      <w:lvlText w:val="o"/>
+      <w:lvlJc w:val="left"/>
+      <w:pPr>
+        <w:ind w:left="1440" w:hanging="360"/>
+      </w:pPr>
+      <w:rPr>
+        <w:rFonts w:ascii="Courier New" w:hAnsi="Courier New" w:cs="Courier New" w:hint="default"/>
+      </w:rPr>
+    </w:lvl>
+    <w:lvl w:ilvl="2" w:tplc="04100005" w:tentative="1">
+      <w:start w:val="1"/>
+      <w:numFmt w:val="bullet"/>
+      <w:lvlText w:val=""/>
+      <w:lvlJc w:val="left"/>
+      <w:pPr>
+        <w:ind w:left="2160" w:hanging="360"/>
+      </w:pPr>
+      <w:rPr>
+        <w:rFonts w:ascii="Wingdings" w:hAnsi="Wingdings" w:hint="default"/>
+      </w:rPr>
+    </w:lvl>
+    <w:lvl w:ilvl="3" w:tplc="04100001" w:tentative="1">
+      <w:start w:val="1"/>
+      <w:numFmt w:val="bullet"/>
+      <w:lvlText w:val=""/>
+      <w:lvlJc w:val="left"/>
+      <w:pPr>
+        <w:ind w:left="2880" w:hanging="360"/>
+      </w:pPr>
+      <w:rPr>
+        <w:rFonts w:ascii="Symbol" w:hAnsi="Symbol" w:hint="default"/>
+      </w:rPr>
+    </w:lvl>
+    <w:lvl w:ilvl="4" w:tplc="04100003" w:tentative="1">
+      <w:start w:val="1"/>
+      <w:numFmt w:val="bullet"/>
+      <w:lvlText w:val="o"/>
+      <w:lvlJc w:val="left"/>
+      <w:pPr>
+        <w:ind w:left="3600" w:hanging="360"/>
+      </w:pPr>
+      <w:rPr>
+        <w:rFonts w:ascii="Courier New" w:hAnsi="Courier New" w:cs="Courier New" w:hint="default"/>
+      </w:rPr>
+    </w:lvl>
+    <w:lvl w:ilvl="5" w:tplc="04100005" w:tentative="1">
+      <w:start w:val="1"/>
+      <w:numFmt w:val="bullet"/>
+      <w:lvlText w:val=""/>
+      <w:lvlJc w:val="left"/>
+      <w:pPr>
+        <w:ind w:left="4320" w:hanging="360"/>
+      </w:pPr>
+      <w:rPr>
+        <w:rFonts w:ascii="Wingdings" w:hAnsi="Wingdings" w:hint="default"/>
+      </w:rPr>
+    </w:lvl>
+    <w:lvl w:ilvl="6" w:tplc="04100001" w:tentative="1">
+      <w:start w:val="1"/>
+      <w:numFmt w:val="bullet"/>
+      <w:lvlText w:val=""/>
+      <w:lvlJc w:val="left"/>
+      <w:pPr>
+        <w:ind w:left="5040" w:hanging="360"/>
+      </w:pPr>
+      <w:rPr>
+        <w:rFonts w:ascii="Symbol" w:hAnsi="Symbol" w:hint="default"/>
+      </w:rPr>
+    </w:lvl>
+    <w:lvl w:ilvl="7" w:tplc="04100003" w:tentative="1">
+      <w:start w:val="1"/>
+      <w:numFmt w:val="bullet"/>
+      <w:lvlText w:val="o"/>
+      <w:lvlJc w:val="left"/>
+      <w:pPr>
+        <w:ind w:left="5760" w:hanging="360"/>
+      </w:pPr>
+      <w:rPr>
+        <w:rFonts w:ascii="Courier New" w:hAnsi="Courier New" w:cs="Courier New" w:hint="default"/>
+      </w:rPr>
+    </w:lvl>
+    <w:lvl w:ilvl="8" w:tplc="04100005" w:tentative="1">
+      <w:start w:val="1"/>
+      <w:numFmt w:val="bullet"/>
+      <w:lvlText w:val=""/>
+      <w:lvlJc w:val="left"/>
+      <w:pPr>
+        <w:ind w:left="6480" w:hanging="360"/>
+      </w:pPr>
+      <w:rPr>
+        <w:rFonts w:ascii="Wingdings" w:hAnsi="Wingdings" w:hint="default"/>
+      </w:rPr>
+    </w:lvl>
+  </w:abstractNum>
+  <w:abstractNum w:abstractNumId="4" w15:restartNumberingAfterBreak="0">
     <w:nsid w:val="5AA3574E"/>
     <w:multiLevelType w:val="hybridMultilevel"/>
     <w:tmpl w:val="F1DAB904"/>
@@ -417,7 +1630,240 @@
       </w:rPr>
     </w:lvl>
   </w:abstractNum>
-  <w:abstractNum w:abstractNumId="2" w15:restartNumberingAfterBreak="0">
+  <w:abstractNum w:abstractNumId="5" w15:restartNumberingAfterBreak="0">
+    <w:nsid w:val="62326962"/>
+    <w:multiLevelType w:val="hybridMultilevel"/>
+    <w:tmpl w:val="10BA16C4"/>
+    <w:lvl w:ilvl="0" w:tplc="8168DA4C">
+      <w:numFmt w:val="bullet"/>
+      <w:lvlText w:val="-"/>
+      <w:lvlJc w:val="left"/>
+      <w:pPr>
+        <w:ind w:left="720" w:hanging="360"/>
+      </w:pPr>
+      <w:rPr>
+        <w:rFonts w:ascii="Calibri" w:eastAsiaTheme="minorHAnsi" w:hAnsi="Calibri" w:cs="Calibri" w:hint="default"/>
+      </w:rPr>
+    </w:lvl>
+    <w:lvl w:ilvl="1" w:tplc="04100003" w:tentative="1">
+      <w:start w:val="1"/>
+      <w:numFmt w:val="bullet"/>
+      <w:lvlText w:val="o"/>
+      <w:lvlJc w:val="left"/>
+      <w:pPr>
+        <w:ind w:left="1440" w:hanging="360"/>
+      </w:pPr>
+      <w:rPr>
+        <w:rFonts w:ascii="Courier New" w:hAnsi="Courier New" w:cs="Courier New" w:hint="default"/>
+      </w:rPr>
+    </w:lvl>
+    <w:lvl w:ilvl="2" w:tplc="04100005" w:tentative="1">
+      <w:start w:val="1"/>
+      <w:numFmt w:val="bullet"/>
+      <w:lvlText w:val=""/>
+      <w:lvlJc w:val="left"/>
+      <w:pPr>
+        <w:ind w:left="2160" w:hanging="360"/>
+      </w:pPr>
+      <w:rPr>
+        <w:rFonts w:ascii="Wingdings" w:hAnsi="Wingdings" w:hint="default"/>
+      </w:rPr>
+    </w:lvl>
+    <w:lvl w:ilvl="3" w:tplc="04100001" w:tentative="1">
+      <w:start w:val="1"/>
+      <w:numFmt w:val="bullet"/>
+      <w:lvlText w:val=""/>
+      <w:lvlJc w:val="left"/>
+      <w:pPr>
+        <w:ind w:left="2880" w:hanging="360"/>
+      </w:pPr>
+      <w:rPr>
+        <w:rFonts w:ascii="Symbol" w:hAnsi="Symbol" w:hint="default"/>
+      </w:rPr>
+    </w:lvl>
+    <w:lvl w:ilvl="4" w:tplc="04100003" w:tentative="1">
+      <w:start w:val="1"/>
+      <w:numFmt w:val="bullet"/>
+      <w:lvlText w:val="o"/>
+      <w:lvlJc w:val="left"/>
+      <w:pPr>
+        <w:ind w:left="3600" w:hanging="360"/>
+      </w:pPr>
+      <w:rPr>
+        <w:rFonts w:ascii="Courier New" w:hAnsi="Courier New" w:cs="Courier New" w:hint="default"/>
+      </w:rPr>
+    </w:lvl>
+    <w:lvl w:ilvl="5" w:tplc="04100005" w:tentative="1">
+      <w:start w:val="1"/>
+      <w:numFmt w:val="bullet"/>
+      <w:lvlText w:val=""/>
+      <w:lvlJc w:val="left"/>
+      <w:pPr>
+        <w:ind w:left="4320" w:hanging="360"/>
+      </w:pPr>
+      <w:rPr>
+        <w:rFonts w:ascii="Wingdings" w:hAnsi="Wingdings" w:hint="default"/>
+      </w:rPr>
+    </w:lvl>
+    <w:lvl w:ilvl="6" w:tplc="04100001" w:tentative="1">
+      <w:start w:val="1"/>
+      <w:numFmt w:val="bullet"/>
+      <w:lvlText w:val=""/>
+      <w:lvlJc w:val="left"/>
+      <w:pPr>
+        <w:ind w:left="5040" w:hanging="360"/>
+      </w:pPr>
+      <w:rPr>
+        <w:rFonts w:ascii="Symbol" w:hAnsi="Symbol" w:hint="default"/>
+      </w:rPr>
+    </w:lvl>
+    <w:lvl w:ilvl="7" w:tplc="04100003" w:tentative="1">
+      <w:start w:val="1"/>
+      <w:numFmt w:val="bullet"/>
+      <w:lvlText w:val="o"/>
+      <w:lvlJc w:val="left"/>
+      <w:pPr>
+        <w:ind w:left="5760" w:hanging="360"/>
+      </w:pPr>
+      <w:rPr>
+        <w:rFonts w:ascii="Courier New" w:hAnsi="Courier New" w:cs="Courier New" w:hint="default"/>
+      </w:rPr>
+    </w:lvl>
+    <w:lvl w:ilvl="8" w:tplc="04100005" w:tentative="1">
+      <w:start w:val="1"/>
+      <w:numFmt w:val="bullet"/>
+      <w:lvlText w:val=""/>
+      <w:lvlJc w:val="left"/>
+      <w:pPr>
+        <w:ind w:left="6480" w:hanging="360"/>
+      </w:pPr>
+      <w:rPr>
+        <w:rFonts w:ascii="Wingdings" w:hAnsi="Wingdings" w:hint="default"/>
+      </w:rPr>
+    </w:lvl>
+  </w:abstractNum>
+  <w:abstractNum w:abstractNumId="6" w15:restartNumberingAfterBreak="0">
+    <w:nsid w:val="6A1C06AD"/>
+    <w:multiLevelType w:val="multilevel"/>
+    <w:tmpl w:val="B0A07594"/>
+    <w:lvl w:ilvl="0">
+      <w:start w:val="1"/>
+      <w:numFmt w:val="decimal"/>
+      <w:lvlText w:val="%1."/>
+      <w:lvlJc w:val="left"/>
+      <w:pPr>
+        <w:ind w:left="720" w:hanging="360"/>
+      </w:pPr>
+      <w:rPr>
+        <w:rFonts w:hint="default"/>
+      </w:rPr>
+    </w:lvl>
+    <w:lvl w:ilvl="1">
+      <w:start w:val="2"/>
+      <w:numFmt w:val="decimal"/>
+      <w:isLgl/>
+      <w:lvlText w:val="%1.%2."/>
+      <w:lvlJc w:val="left"/>
+      <w:pPr>
+        <w:ind w:left="1440" w:hanging="720"/>
+      </w:pPr>
+      <w:rPr>
+        <w:rFonts w:hint="default"/>
+      </w:rPr>
+    </w:lvl>
+    <w:lvl w:ilvl="2">
+      <w:start w:val="1"/>
+      <w:numFmt w:val="decimal"/>
+      <w:isLgl/>
+      <w:lvlText w:val="%1.%2.%3."/>
+      <w:lvlJc w:val="left"/>
+      <w:pPr>
+        <w:ind w:left="1800" w:hanging="720"/>
+      </w:pPr>
+      <w:rPr>
+        <w:rFonts w:hint="default"/>
+      </w:rPr>
+    </w:lvl>
+    <w:lvl w:ilvl="3">
+      <w:start w:val="1"/>
+      <w:numFmt w:val="decimal"/>
+      <w:isLgl/>
+      <w:lvlText w:val="%1.%2.%3.%4."/>
+      <w:lvlJc w:val="left"/>
+      <w:pPr>
+        <w:ind w:left="2520" w:hanging="1080"/>
+      </w:pPr>
+      <w:rPr>
+        <w:rFonts w:hint="default"/>
+      </w:rPr>
+    </w:lvl>
+    <w:lvl w:ilvl="4">
+      <w:start w:val="1"/>
+      <w:numFmt w:val="decimal"/>
+      <w:isLgl/>
+      <w:lvlText w:val="%1.%2.%3.%4.%5."/>
+      <w:lvlJc w:val="left"/>
+      <w:pPr>
+        <w:ind w:left="3240" w:hanging="1440"/>
+      </w:pPr>
+      <w:rPr>
+        <w:rFonts w:hint="default"/>
+      </w:rPr>
+    </w:lvl>
+    <w:lvl w:ilvl="5">
+      <w:start w:val="1"/>
+      <w:numFmt w:val="decimal"/>
+      <w:isLgl/>
+      <w:lvlText w:val="%1.%2.%3.%4.%5.%6."/>
+      <w:lvlJc w:val="left"/>
+      <w:pPr>
+        <w:ind w:left="3600" w:hanging="1440"/>
+      </w:pPr>
+      <w:rPr>
+        <w:rFonts w:hint="default"/>
+      </w:rPr>
+    </w:lvl>
+    <w:lvl w:ilvl="6">
+      <w:start w:val="1"/>
+      <w:numFmt w:val="decimal"/>
+      <w:isLgl/>
+      <w:lvlText w:val="%1.%2.%3.%4.%5.%6.%7."/>
+      <w:lvlJc w:val="left"/>
+      <w:pPr>
+        <w:ind w:left="4320" w:hanging="1800"/>
+      </w:pPr>
+      <w:rPr>
+        <w:rFonts w:hint="default"/>
+      </w:rPr>
+    </w:lvl>
+    <w:lvl w:ilvl="7">
+      <w:start w:val="1"/>
+      <w:numFmt w:val="decimal"/>
+      <w:isLgl/>
+      <w:lvlText w:val="%1.%2.%3.%4.%5.%6.%7.%8."/>
+      <w:lvlJc w:val="left"/>
+      <w:pPr>
+        <w:ind w:left="5040" w:hanging="2160"/>
+      </w:pPr>
+      <w:rPr>
+        <w:rFonts w:hint="default"/>
+      </w:rPr>
+    </w:lvl>
+    <w:lvl w:ilvl="8">
+      <w:start w:val="1"/>
+      <w:numFmt w:val="decimal"/>
+      <w:isLgl/>
+      <w:lvlText w:val="%1.%2.%3.%4.%5.%6.%7.%8.%9."/>
+      <w:lvlJc w:val="left"/>
+      <w:pPr>
+        <w:ind w:left="5760" w:hanging="2520"/>
+      </w:pPr>
+      <w:rPr>
+        <w:rFonts w:hint="default"/>
+      </w:rPr>
+    </w:lvl>
+  </w:abstractNum>
+  <w:abstractNum w:abstractNumId="7" w15:restartNumberingAfterBreak="0">
     <w:nsid w:val="7BA66ED4"/>
     <w:multiLevelType w:val="hybridMultilevel"/>
     <w:tmpl w:val="6084FC10"/>
@@ -530,13 +1976,28 @@
     </w:lvl>
   </w:abstractNum>
   <w:num w:numId="1">
+    <w:abstractNumId w:val="1"/>
+  </w:num>
+  <w:num w:numId="2">
+    <w:abstractNumId w:val="7"/>
+  </w:num>
+  <w:num w:numId="3">
+    <w:abstractNumId w:val="4"/>
+  </w:num>
+  <w:num w:numId="4">
+    <w:abstractNumId w:val="6"/>
+  </w:num>
+  <w:num w:numId="5">
     <w:abstractNumId w:val="0"/>
   </w:num>
-  <w:num w:numId="2">
+  <w:num w:numId="6">
+    <w:abstractNumId w:val="3"/>
+  </w:num>
+  <w:num w:numId="7">
+    <w:abstractNumId w:val="5"/>
+  </w:num>
+  <w:num w:numId="8">
     <w:abstractNumId w:val="2"/>
-  </w:num>
-  <w:num w:numId="3">
-    <w:abstractNumId w:val="1"/>
   </w:num>
 </w:numbering>
 </file>

</xml_diff>